<commit_message>
en & cn resume
</commit_message>
<xml_diff>
--- a/Resume_LLY_CN.docx
+++ b/Resume_LLY_CN.docx
@@ -167,7 +167,6 @@
                               </w:rPr>
                               <w:t>fft</w:t>
                             </w:r>
-                            <w:bookmarkStart w:id="0" w:name="_GoBack"/>
                             <w:proofErr w:type="spellEnd"/>
                             <w:r>
                               <w:rPr>
@@ -215,7 +214,6 @@
                               </w:rPr>
                               <w:t>变换得到原始图像。</w:t>
                             </w:r>
-                            <w:bookmarkEnd w:id="0"/>
                           </w:p>
                         </w:txbxContent>
                       </wps:txbx>
@@ -361,7 +359,6 @@
                         </w:rPr>
                         <w:t>fft</w:t>
                       </w:r>
-                      <w:bookmarkStart w:id="1" w:name="_GoBack"/>
                       <w:proofErr w:type="spellEnd"/>
                       <w:r>
                         <w:rPr>
@@ -409,7 +406,6 @@
                         </w:rPr>
                         <w:t>变换得到原始图像。</w:t>
                       </w:r>
-                      <w:bookmarkEnd w:id="1"/>
                     </w:p>
                   </w:txbxContent>
                 </v:textbox>
@@ -1547,7 +1543,15 @@
                               <w:rPr>
                                 <w:rFonts w:hint="eastAsia"/>
                               </w:rPr>
-                              <w:t>，实习：西安未来国际：</w:t>
+                              <w:t>，实习：西安未来国际</w:t>
+                            </w:r>
+                            <w:bookmarkStart w:id="0" w:name="_GoBack"/>
+                            <w:bookmarkEnd w:id="0"/>
+                            <w:r>
+                              <w:rPr>
+                                <w:rFonts w:hint="eastAsia"/>
+                              </w:rPr>
+                              <w:t>：</w:t>
                             </w:r>
                             <w:r>
                               <w:rPr>

</xml_diff>